<commit_message>
Arbeitszeit und Plan modifiziert
</commit_message>
<xml_diff>
--- a/Documentation/Planung/Notification-Demo-Plan.docx
+++ b/Documentation/Planung/Notification-Demo-Plan.docx
@@ -4,6 +4,7 @@
   <w:body>
     <w:p>
       <w:pPr>
+        <w:ind w:firstLine="708"/>
         <w:jc w:val="center"/>
         <w:rPr>
           <w:b/>
@@ -19,24 +20,45 @@
           <w:sz w:val="28"/>
           <w:szCs w:val="28"/>
         </w:rPr>
-        <w:t>Übersicht für die Notification-Demo App</w:t>
-      </w:r>
-    </w:p>
-    <w:p>
-      <w:pPr>
-        <w:jc w:val="center"/>
+        <w:t xml:space="preserve">Übersicht für die </w:t>
+      </w:r>
+      <w:proofErr w:type="spellStart"/>
+      <w:r>
         <w:rPr>
           <w:b/>
           <w:bCs/>
           <w:sz w:val="28"/>
           <w:szCs w:val="28"/>
         </w:rPr>
+        <w:t>Notification</w:t>
+      </w:r>
+      <w:proofErr w:type="spellEnd"/>
+      <w:r>
+        <w:rPr>
+          <w:b/>
+          <w:bCs/>
+          <w:sz w:val="28"/>
+          <w:szCs w:val="28"/>
+        </w:rPr>
+        <w:t>-Demo App</w:t>
+      </w:r>
+    </w:p>
+    <w:p>
+      <w:pPr>
+        <w:jc w:val="center"/>
+        <w:rPr>
+          <w:b/>
+          <w:bCs/>
+          <w:sz w:val="28"/>
+          <w:szCs w:val="28"/>
+        </w:rPr>
       </w:pPr>
     </w:p>
     <w:p>
       <w:r>
         <w:t xml:space="preserve">    </w:t>
       </w:r>
+      <w:proofErr w:type="spellStart"/>
       <w:r>
         <w:rPr>
           <w:sz w:val="28"/>
@@ -45,6 +67,7 @@
         </w:rPr>
         <w:t>Notification</w:t>
       </w:r>
+      <w:proofErr w:type="spellEnd"/>
       <w:r>
         <w:rPr>
           <w:sz w:val="28"/>
@@ -78,7 +101,15 @@
         </w:numPr>
       </w:pPr>
       <w:r>
-        <w:t xml:space="preserve">Mit reply </w:t>
+        <w:t xml:space="preserve">Mit </w:t>
+      </w:r>
+      <w:proofErr w:type="spellStart"/>
+      <w:r>
+        <w:t>reply</w:t>
+      </w:r>
+      <w:proofErr w:type="spellEnd"/>
+      <w:r>
+        <w:t xml:space="preserve"> </w:t>
       </w:r>
       <w:r>
         <w:t>Button</w:t>
@@ -133,8 +164,13 @@
         </w:numPr>
       </w:pPr>
       <w:r>
-        <w:t>Media-Controlls</w:t>
-      </w:r>
+        <w:t>Media-</w:t>
+      </w:r>
+      <w:proofErr w:type="spellStart"/>
+      <w:r>
+        <w:t>Controlls</w:t>
+      </w:r>
+      <w:proofErr w:type="spellEnd"/>
       <w:r>
         <w:tab/>
       </w:r>
@@ -348,6 +384,18 @@
       </w:pPr>
       <w:r>
         <w:t>GitHub Repo öffentlich machen</w:t>
+      </w:r>
+    </w:p>
+    <w:p>
+      <w:pPr>
+        <w:pStyle w:val="Listenabsatz"/>
+        <w:numPr>
+          <w:ilvl w:val="0"/>
+          <w:numId w:val="4"/>
+        </w:numPr>
+      </w:pPr>
+      <w:r>
+        <w:t>Ausführliche REDME schreiben</w:t>
       </w:r>
     </w:p>
     <w:sectPr>

</xml_diff>